<commit_message>
biomass supplement is now pretty
</commit_message>
<xml_diff>
--- a/analyses/default_gdoc.docx
+++ b/analyses/default_gdoc.docx
@@ -6,6 +6,17 @@
       <w:pPr>
         <w:pStyle w:val="Subtitle"/>
       </w:pPr>
+    </w:p>
+    <w:p>
+      <w:pPr>
+        <w:pStyle w:val="Heading3"/>
+      </w:pPr>
+      <w:r>
+        <w:t>Heading</w:t>
+      </w:r>
+      <w:r>
+        <w:t xml:space="preserve"> 3</w:t>
+      </w:r>
     </w:p>
     <w:sectPr>
       <w:headerReference w:type="even" r:id="rId7"/>
@@ -116,6 +127,11 @@
         <w:docPartUnique/>
       </w:docPartObj>
     </w:sdtPr>
+    <w:sdtEndPr>
+      <w:rPr>
+        <w:rStyle w:val="PageNumber"/>
+      </w:rPr>
+    </w:sdtEndPr>
     <w:sdtContent>
       <w:p>
         <w:pPr>
@@ -168,6 +184,11 @@
         <w:docPartUnique/>
       </w:docPartObj>
     </w:sdtPr>
+    <w:sdtEndPr>
+      <w:rPr>
+        <w:rStyle w:val="PageNumber"/>
+      </w:rPr>
+    </w:sdtEndPr>
     <w:sdtContent>
       <w:p>
         <w:pPr>
@@ -917,10 +938,11 @@
     <w:uiPriority w:val="9"/>
     <w:unhideWhenUsed/>
     <w:qFormat/>
-    <w:rsid w:val="00095375"/>
+    <w:rsid w:val="009801F3"/>
     <w:pPr>
       <w:keepNext/>
       <w:keepLines/>
+      <w:spacing w:before="240"/>
       <w:outlineLvl w:val="2"/>
     </w:pPr>
     <w:rPr>

</xml_diff>